<commit_message>
make the release part clearer
</commit_message>
<xml_diff>
--- a/U3a Siteworks GitHub.docx
+++ b/U3a Siteworks GitHub.docx
@@ -1195,7 +1195,35 @@
     </w:p>
     <w:p>
       <w:r>
-        <w:t xml:space="preserve">Other branches are created for each bug or feature – named with initials plus some reference, </w:t>
+        <w:t xml:space="preserve">At a release, a new branch is created for that release. </w:t>
+      </w:r>
+    </w:p>
+    <w:p>
+      <w:r>
+        <w:t>Features branches are created from main and pulled back into main when complete.</w:t>
+      </w:r>
+    </w:p>
+    <w:p>
+      <w:r>
+        <w:t>Bug fix branches may be started from main if they are fixes which are not going to be part of a bugfix update to the update server.</w:t>
+      </w:r>
+    </w:p>
+    <w:p>
+      <w:r>
+        <w:t>Bug fix branches may be started from the current release branch if they are required for an update. These are pulled back into the current release branch, and subsequently pulled back from that branch into main.</w:t>
+      </w:r>
+    </w:p>
+    <w:p>
+      <w:r>
+        <w:t>When a new feature release happens, the update server is updated from main, and a new release branch is started. The old release branch is deleted as it should be parallel with main in terms of bug fixes.</w:t>
+      </w:r>
+    </w:p>
+    <w:p>
+      <w:r>
+        <w:t>B</w:t>
+      </w:r>
+      <w:r>
+        <w:t xml:space="preserve">ranches are created for each bug or feature – named with initials plus some reference, </w:t>
       </w:r>
       <w:proofErr w:type="spellStart"/>
       <w:r>
@@ -1208,13 +1236,11 @@
     </w:p>
     <w:p>
       <w:r>
-        <w:t xml:space="preserve">When a feature or a longer running bug-fix needs to be merged, the developer can take the decision to either merge and let </w:t>
-      </w:r>
-      <w:proofErr w:type="spellStart"/>
-      <w:r>
-        <w:t>github</w:t>
-      </w:r>
-      <w:proofErr w:type="spellEnd"/>
+        <w:t xml:space="preserve">When a feature needs to be merged, the developer can take the decision to either merge and let </w:t>
+      </w:r>
+      <w:r>
+        <w:t>GitHub</w:t>
+      </w:r>
       <w:r>
         <w:t xml:space="preserve"> try to fix the </w:t>
       </w:r>
@@ -1230,6 +1256,7 @@
     </w:p>
     <w:p>
       <w:r>
+        <w:lastRenderedPageBreak/>
         <w:t>Hopefully we will have mostly short running features and small fixes – so the merges will be easy. Also, we have quite a few plugins, so the chances of needing a merge are smaller, as the bugs may not be in the same plugin as the feature.</w:t>
       </w:r>
     </w:p>

</xml_diff>

<commit_message>
squash should be rebase
</commit_message>
<xml_diff>
--- a/U3a Siteworks GitHub.docx
+++ b/U3a Siteworks GitHub.docx
@@ -1047,7 +1047,13 @@
         <w:t xml:space="preserve"> </w:t>
       </w:r>
       <w:r>
-        <w:t xml:space="preserve">branch and use 'git squash' to reduce all the changes down to one single change. Some people like to have small histories, but </w:t>
+        <w:t xml:space="preserve">branch and use 'git </w:t>
+      </w:r>
+      <w:r>
+        <w:t>rebase’</w:t>
+      </w:r>
+      <w:r>
+        <w:t xml:space="preserve"> to reduce all the changes down to one single change. Some people like to have small histories, but </w:t>
       </w:r>
       <w:r>
         <w:t>it is harder</w:t>

</xml_diff>